<commit_message>
changes in contribution section
</commit_message>
<xml_diff>
--- a/HMS/Deliverables/Deliverable 3/HMS_Deliverable_3_Abhay.docx
+++ b/HMS/Deliverables/Deliverable 3/HMS_Deliverable_3_Abhay.docx
@@ -149,7 +149,6 @@
         </w:rPr>
         <w:t xml:space="preserve">folder </w:t>
       </w:r>
-      <w:proofErr w:type="spellStart"/>
       <w:r>
         <w:rPr>
           <w:rFonts w:ascii="Times New Roman" w:eastAsia="Calibri" w:hAnsi="Times New Roman" w:cs="Times New Roman"/>
@@ -164,36 +163,13 @@
           <w:b/>
           <w:bCs/>
         </w:rPr>
-        <w:t>_code_base</w:t>
-      </w:r>
-      <w:proofErr w:type="spellEnd"/>
-      <w:r>
-        <w:rPr>
-          <w:rFonts w:ascii="Times New Roman" w:eastAsia="Calibri" w:hAnsi="Times New Roman" w:cs="Times New Roman"/>
-          <w:b/>
-          <w:bCs/>
-        </w:rPr>
-        <w:t xml:space="preserve"> </w:t>
+        <w:t xml:space="preserve">_code_base </w:t>
       </w:r>
       <w:r>
         <w:rPr>
           <w:rFonts w:ascii="Times New Roman" w:eastAsia="Calibri" w:hAnsi="Times New Roman" w:cs="Times New Roman"/>
         </w:rPr>
-        <w:t xml:space="preserve">and open the folder in </w:t>
-      </w:r>
-      <w:proofErr w:type="spellStart"/>
-      <w:r>
-        <w:rPr>
-          <w:rFonts w:ascii="Times New Roman" w:eastAsia="Calibri" w:hAnsi="Times New Roman" w:cs="Times New Roman"/>
-        </w:rPr>
-        <w:t>cmd</w:t>
-      </w:r>
-      <w:proofErr w:type="spellEnd"/>
-      <w:r>
-        <w:rPr>
-          <w:rFonts w:ascii="Times New Roman" w:eastAsia="Calibri" w:hAnsi="Times New Roman" w:cs="Times New Roman"/>
-        </w:rPr>
-        <w:t xml:space="preserve"> or terminal.</w:t>
+        <w:t>and open the folder in cmd or terminal.</w:t>
       </w:r>
     </w:p>
     <w:p>
@@ -369,21 +345,7 @@
         <w:rPr>
           <w:rFonts w:ascii="Times New Roman" w:eastAsia="Calibri" w:hAnsi="Times New Roman" w:cs="Times New Roman"/>
         </w:rPr>
-        <w:t xml:space="preserve">Download and install node </w:t>
-      </w:r>
-      <w:proofErr w:type="spellStart"/>
-      <w:r>
-        <w:rPr>
-          <w:rFonts w:ascii="Times New Roman" w:eastAsia="Calibri" w:hAnsi="Times New Roman" w:cs="Times New Roman"/>
-        </w:rPr>
-        <w:t>js</w:t>
-      </w:r>
-      <w:proofErr w:type="spellEnd"/>
-      <w:r>
-        <w:rPr>
-          <w:rFonts w:ascii="Times New Roman" w:eastAsia="Calibri" w:hAnsi="Times New Roman" w:cs="Times New Roman"/>
-        </w:rPr>
-        <w:t xml:space="preserve"> from </w:t>
+        <w:t xml:space="preserve">Download and install node js from </w:t>
       </w:r>
       <w:hyperlink r:id="rId8" w:history="1">
         <w:r>
@@ -415,39 +377,15 @@
         <w:rPr>
           <w:rFonts w:ascii="Times New Roman" w:eastAsia="Calibri" w:hAnsi="Times New Roman" w:cs="Times New Roman"/>
         </w:rPr>
-        <w:t xml:space="preserve">Open </w:t>
+        <w:t xml:space="preserve">Open Cmd/terminal and run command </w:t>
       </w:r>
-      <w:proofErr w:type="spellStart"/>
-      <w:r>
-        <w:rPr>
-          <w:rFonts w:ascii="Times New Roman" w:eastAsia="Calibri" w:hAnsi="Times New Roman" w:cs="Times New Roman"/>
-        </w:rPr>
-        <w:t>Cmd</w:t>
-      </w:r>
-      <w:proofErr w:type="spellEnd"/>
-      <w:r>
-        <w:rPr>
-          <w:rFonts w:ascii="Times New Roman" w:eastAsia="Calibri" w:hAnsi="Times New Roman" w:cs="Times New Roman"/>
-        </w:rPr>
-        <w:t xml:space="preserve">/terminal and run command </w:t>
-      </w:r>
-      <w:proofErr w:type="spellStart"/>
       <w:r>
         <w:rPr>
           <w:rFonts w:ascii="Times New Roman" w:eastAsia="Calibri" w:hAnsi="Times New Roman" w:cs="Times New Roman"/>
           <w:b/>
           <w:bCs/>
         </w:rPr>
-        <w:t>npm</w:t>
-      </w:r>
-      <w:proofErr w:type="spellEnd"/>
-      <w:r>
-        <w:rPr>
-          <w:rFonts w:ascii="Times New Roman" w:eastAsia="Calibri" w:hAnsi="Times New Roman" w:cs="Times New Roman"/>
-          <w:b/>
-          <w:bCs/>
-        </w:rPr>
-        <w:t xml:space="preserve"> install –g @angular/cli</w:t>
+        <w:t>npm install –g @angular/cli</w:t>
       </w:r>
     </w:p>
     <w:p>
@@ -521,7 +459,6 @@
         </w:rPr>
         <w:t>Go to path “</w:t>
       </w:r>
-      <w:proofErr w:type="spellStart"/>
       <w:r>
         <w:rPr>
           <w:rFonts w:ascii="Times New Roman" w:eastAsia="Calibri" w:hAnsi="Times New Roman" w:cs="Times New Roman"/>
@@ -538,7 +475,6 @@
         </w:rPr>
         <w:t>_code_base</w:t>
       </w:r>
-      <w:proofErr w:type="spellEnd"/>
       <w:r>
         <w:rPr>
           <w:rFonts w:ascii="Times New Roman" w:eastAsia="Calibri" w:hAnsi="Times New Roman" w:cs="Times New Roman"/>
@@ -561,71 +497,21 @@
           <w:b/>
           <w:bCs/>
         </w:rPr>
-        <w:t>UntSeProjects2022/HMS/Source Code/</w:t>
+        <w:t>UntSeProjects2022/HMS/Source Code/Front_End/HmsApp/</w:t>
       </w:r>
-      <w:proofErr w:type="spellStart"/>
       <w:r>
         <w:rPr>
           <w:rFonts w:ascii="Times New Roman" w:eastAsia="Calibri" w:hAnsi="Times New Roman" w:cs="Times New Roman"/>
           <w:b/>
           <w:bCs/>
         </w:rPr>
-        <w:t>Front_End</w:t>
-      </w:r>
-      <w:proofErr w:type="spellEnd"/>
-      <w:r>
-        <w:rPr>
-          <w:rFonts w:ascii="Times New Roman" w:eastAsia="Calibri" w:hAnsi="Times New Roman" w:cs="Times New Roman"/>
-          <w:b/>
-          <w:bCs/>
-        </w:rPr>
-        <w:t>/</w:t>
-      </w:r>
-      <w:proofErr w:type="spellStart"/>
-      <w:r>
-        <w:rPr>
-          <w:rFonts w:ascii="Times New Roman" w:eastAsia="Calibri" w:hAnsi="Times New Roman" w:cs="Times New Roman"/>
-          <w:b/>
-          <w:bCs/>
-        </w:rPr>
-        <w:t>HmsApp</w:t>
-      </w:r>
-      <w:proofErr w:type="spellEnd"/>
-      <w:r>
-        <w:rPr>
-          <w:rFonts w:ascii="Times New Roman" w:eastAsia="Calibri" w:hAnsi="Times New Roman" w:cs="Times New Roman"/>
-          <w:b/>
-          <w:bCs/>
-        </w:rPr>
-        <w:t>/</w:t>
-      </w:r>
-      <w:r>
-        <w:rPr>
-          <w:rFonts w:ascii="Times New Roman" w:eastAsia="Calibri" w:hAnsi="Times New Roman" w:cs="Times New Roman"/>
-          <w:b/>
-          <w:bCs/>
-        </w:rPr>
         <w:t xml:space="preserve">” </w:t>
       </w:r>
       <w:r>
         <w:rPr>
           <w:rFonts w:ascii="Times New Roman" w:eastAsia="Calibri" w:hAnsi="Times New Roman" w:cs="Times New Roman"/>
         </w:rPr>
-        <w:t xml:space="preserve">open </w:t>
-      </w:r>
-      <w:proofErr w:type="spellStart"/>
-      <w:r>
-        <w:rPr>
-          <w:rFonts w:ascii="Times New Roman" w:eastAsia="Calibri" w:hAnsi="Times New Roman" w:cs="Times New Roman"/>
-        </w:rPr>
-        <w:t>Cmd</w:t>
-      </w:r>
-      <w:proofErr w:type="spellEnd"/>
-      <w:r>
-        <w:rPr>
-          <w:rFonts w:ascii="Times New Roman" w:eastAsia="Calibri" w:hAnsi="Times New Roman" w:cs="Times New Roman"/>
-        </w:rPr>
-        <w:t>/Terminal.</w:t>
+        <w:t>open Cmd/Terminal.</w:t>
       </w:r>
     </w:p>
     <w:p>
@@ -649,7 +535,6 @@
         </w:rPr>
         <w:t xml:space="preserve">And run command </w:t>
       </w:r>
-      <w:proofErr w:type="spellStart"/>
       <w:r>
         <w:rPr>
           <w:rFonts w:ascii="Times New Roman" w:eastAsia="Calibri" w:hAnsi="Times New Roman" w:cs="Times New Roman"/>
@@ -658,7 +543,6 @@
         </w:rPr>
         <w:t>npm</w:t>
       </w:r>
-      <w:proofErr w:type="spellEnd"/>
       <w:r>
         <w:rPr>
           <w:rFonts w:ascii="Times New Roman" w:eastAsia="Calibri" w:hAnsi="Times New Roman" w:cs="Times New Roman"/>
@@ -741,21 +625,7 @@
         <w:rPr>
           <w:rFonts w:ascii="Times New Roman" w:eastAsia="Calibri" w:hAnsi="Times New Roman" w:cs="Times New Roman"/>
         </w:rPr>
-        <w:t xml:space="preserve">(port can be changed from </w:t>
-      </w:r>
-      <w:proofErr w:type="spellStart"/>
-      <w:r>
-        <w:rPr>
-          <w:rFonts w:ascii="Times New Roman" w:eastAsia="Calibri" w:hAnsi="Times New Roman" w:cs="Times New Roman"/>
-        </w:rPr>
-        <w:t>angular.json</w:t>
-      </w:r>
-      <w:proofErr w:type="spellEnd"/>
-      <w:r>
-        <w:rPr>
-          <w:rFonts w:ascii="Times New Roman" w:eastAsia="Calibri" w:hAnsi="Times New Roman" w:cs="Times New Roman"/>
-        </w:rPr>
-        <w:t>)</w:t>
+        <w:t>(port can be changed from angular.json)</w:t>
       </w:r>
     </w:p>
     <w:p>
@@ -831,15 +701,7 @@
           <w:b/>
           <w:bCs/>
         </w:rPr>
-        <w:t>localhost:420</w:t>
-      </w:r>
-      <w:r>
-        <w:rPr>
-          <w:rFonts w:ascii="Times New Roman" w:eastAsia="Calibri" w:hAnsi="Times New Roman" w:cs="Times New Roman"/>
-          <w:b/>
-          <w:bCs/>
-        </w:rPr>
-        <w:t>3</w:t>
+        <w:t>localhost:4203</w:t>
       </w:r>
       <w:r>
         <w:rPr>
@@ -914,21 +776,7 @@
         <w:rPr>
           <w:rFonts w:ascii="Times New Roman" w:eastAsia="Calibri" w:hAnsi="Times New Roman" w:cs="Times New Roman"/>
         </w:rPr>
-        <w:t xml:space="preserve">This command will run test cases written in </w:t>
-      </w:r>
-      <w:proofErr w:type="spellStart"/>
-      <w:r>
-        <w:rPr>
-          <w:rFonts w:ascii="Times New Roman" w:eastAsia="Calibri" w:hAnsi="Times New Roman" w:cs="Times New Roman"/>
-        </w:rPr>
-        <w:t>spec.ts</w:t>
-      </w:r>
-      <w:proofErr w:type="spellEnd"/>
-      <w:r>
-        <w:rPr>
-          <w:rFonts w:ascii="Times New Roman" w:eastAsia="Calibri" w:hAnsi="Times New Roman" w:cs="Times New Roman"/>
-        </w:rPr>
-        <w:t xml:space="preserve"> files like shown in below screenshot</w:t>
+        <w:t>This command will run test cases written in spec.ts files like shown in below screenshot</w:t>
       </w:r>
     </w:p>
     <w:p>
@@ -1333,18 +1181,160 @@
           <w:p>
             <w:pPr>
               <w:pStyle w:val="ListParagraph"/>
+              <w:numPr>
+                <w:ilvl w:val="0"/>
+                <w:numId w:val="40"/>
+              </w:numPr>
+              <w:suppressAutoHyphens/>
+              <w:autoSpaceDE/>
+              <w:autoSpaceDN/>
+              <w:contextualSpacing/>
+              <w:rPr>
+                <w:rFonts w:ascii="Times New Roman" w:hAnsi="Times New Roman" w:cs="Times New Roman"/>
+                <w:sz w:val="24"/>
+                <w:szCs w:val="24"/>
+              </w:rPr>
+            </w:pPr>
+            <w:r>
+              <w:rPr>
+                <w:rFonts w:ascii="Times New Roman" w:hAnsi="Times New Roman" w:cs="Times New Roman"/>
+                <w:sz w:val="24"/>
+                <w:szCs w:val="24"/>
+              </w:rPr>
+              <w:t xml:space="preserve">Deliverable </w:t>
+            </w:r>
+            <w:r>
+              <w:rPr>
+                <w:rFonts w:ascii="Times New Roman" w:hAnsi="Times New Roman" w:cs="Times New Roman"/>
+                <w:sz w:val="24"/>
+                <w:szCs w:val="24"/>
+              </w:rPr>
+              <w:t>3</w:t>
+            </w:r>
+            <w:r>
+              <w:rPr>
+                <w:rFonts w:ascii="Times New Roman" w:hAnsi="Times New Roman" w:cs="Times New Roman"/>
+                <w:sz w:val="24"/>
+                <w:szCs w:val="24"/>
+              </w:rPr>
+              <w:t xml:space="preserve"> Documentation</w:t>
+            </w:r>
+          </w:p>
+          <w:p>
+            <w:pPr>
+              <w:pStyle w:val="ListParagraph"/>
               <w:suppressAutoHyphens/>
               <w:autoSpaceDE/>
               <w:autoSpaceDN/>
               <w:ind w:left="720" w:firstLine="0"/>
               <w:contextualSpacing/>
               <w:rPr>
+                <w:rFonts w:ascii="Times New Roman" w:hAnsi="Times New Roman" w:cs="Times New Roman"/>
+                <w:sz w:val="24"/>
+                <w:szCs w:val="24"/>
+              </w:rPr>
+            </w:pPr>
+            <w:r>
+              <w:rPr>
                 <w:rFonts w:ascii="Times New Roman" w:eastAsia="Calibri" w:hAnsi="Times New Roman" w:cs="Times New Roman"/>
                 <w:color w:val="3D3D3D"/>
                 <w:sz w:val="24"/>
                 <w:szCs w:val="24"/>
               </w:rPr>
+              <w:t xml:space="preserve">      </w:t>
+            </w:r>
+            <w:r>
+              <w:rPr>
+                <w:rFonts w:ascii="Times New Roman" w:eastAsia="Calibri" w:hAnsi="Times New Roman" w:cs="Times New Roman"/>
+                <w:color w:val="3D3D3D"/>
+                <w:sz w:val="24"/>
+                <w:szCs w:val="24"/>
+              </w:rPr>
+              <w:t>UML (Class Diagram)</w:t>
+            </w:r>
+          </w:p>
+          <w:p>
+            <w:pPr>
+              <w:pStyle w:val="ListParagraph"/>
+              <w:suppressAutoHyphens/>
+              <w:autoSpaceDE/>
+              <w:autoSpaceDN/>
+              <w:ind w:left="720" w:firstLine="0"/>
+              <w:contextualSpacing/>
+              <w:rPr>
+                <w:rFonts w:ascii="Times New Roman" w:eastAsia="Calibri" w:hAnsi="Times New Roman" w:cs="Times New Roman"/>
+                <w:color w:val="3D3D3D"/>
+                <w:sz w:val="24"/>
+                <w:szCs w:val="24"/>
+              </w:rPr>
             </w:pPr>
+            <w:r>
+              <w:rPr>
+                <w:rFonts w:ascii="Times New Roman" w:eastAsia="Calibri" w:hAnsi="Times New Roman" w:cs="Times New Roman"/>
+                <w:color w:val="3D3D3D"/>
+                <w:sz w:val="24"/>
+                <w:szCs w:val="24"/>
+              </w:rPr>
+              <w:t xml:space="preserve">      Test Cases</w:t>
+            </w:r>
+          </w:p>
+          <w:p>
+            <w:pPr>
+              <w:suppressAutoHyphens/>
+              <w:autoSpaceDE/>
+              <w:autoSpaceDN/>
+              <w:contextualSpacing/>
+              <w:rPr>
+                <w:rFonts w:ascii="Times New Roman" w:eastAsia="Calibri" w:hAnsi="Times New Roman" w:cs="Times New Roman"/>
+                <w:color w:val="3D3D3D"/>
+                <w:sz w:val="24"/>
+                <w:szCs w:val="24"/>
+              </w:rPr>
+            </w:pPr>
+            <w:r>
+              <w:rPr>
+                <w:rFonts w:ascii="Times New Roman" w:eastAsia="Calibri" w:hAnsi="Times New Roman" w:cs="Times New Roman"/>
+                <w:color w:val="3D3D3D"/>
+                <w:sz w:val="24"/>
+                <w:szCs w:val="24"/>
+              </w:rPr>
+              <w:t xml:space="preserve">                  </w:t>
+            </w:r>
+            <w:r>
+              <w:rPr>
+                <w:rFonts w:ascii="Times New Roman" w:eastAsia="Calibri" w:hAnsi="Times New Roman" w:cs="Times New Roman"/>
+                <w:color w:val="3D3D3D"/>
+                <w:sz w:val="24"/>
+                <w:szCs w:val="24"/>
+              </w:rPr>
+              <w:t>User Manual</w:t>
+            </w:r>
+          </w:p>
+          <w:p>
+            <w:pPr>
+              <w:pStyle w:val="ListParagraph"/>
+              <w:numPr>
+                <w:ilvl w:val="0"/>
+                <w:numId w:val="40"/>
+              </w:numPr>
+              <w:suppressAutoHyphens/>
+              <w:autoSpaceDE/>
+              <w:autoSpaceDN/>
+              <w:contextualSpacing/>
+              <w:rPr>
+                <w:rFonts w:ascii="Times New Roman" w:hAnsi="Times New Roman" w:cs="Times New Roman"/>
+                <w:sz w:val="24"/>
+                <w:szCs w:val="24"/>
+              </w:rPr>
+            </w:pPr>
+            <w:r>
+              <w:rPr>
+                <w:rFonts w:ascii="Times New Roman" w:hAnsi="Times New Roman" w:cs="Times New Roman"/>
+                <w:sz w:val="24"/>
+                <w:szCs w:val="24"/>
+              </w:rPr>
+              <w:t>DB Schema changes</w:t>
+            </w:r>
           </w:p>
         </w:tc>
         <w:tc>
@@ -1367,6 +1357,24 @@
                 <w:szCs w:val="24"/>
               </w:rPr>
             </w:pPr>
+            <w:r>
+              <w:rPr>
+                <w:rFonts w:ascii="Times New Roman" w:eastAsia="Calibri" w:hAnsi="Times New Roman" w:cs="Times New Roman"/>
+                <w:color w:val="3D3D3D"/>
+                <w:sz w:val="24"/>
+                <w:szCs w:val="24"/>
+              </w:rPr>
+              <w:t>15</w:t>
+            </w:r>
+            <w:r>
+              <w:rPr>
+                <w:rFonts w:ascii="Times New Roman" w:eastAsia="Calibri" w:hAnsi="Times New Roman" w:cs="Times New Roman"/>
+                <w:color w:val="3D3D3D"/>
+                <w:sz w:val="24"/>
+                <w:szCs w:val="24"/>
+              </w:rPr>
+              <w:t>%</w:t>
+            </w:r>
           </w:p>
         </w:tc>
       </w:tr>
@@ -1420,6 +1428,210 @@
           <w:p>
             <w:pPr>
               <w:pStyle w:val="ListParagraph"/>
+              <w:numPr>
+                <w:ilvl w:val="0"/>
+                <w:numId w:val="28"/>
+              </w:numPr>
+              <w:suppressAutoHyphens/>
+              <w:autoSpaceDE/>
+              <w:autoSpaceDN/>
+              <w:contextualSpacing/>
+              <w:rPr>
+                <w:rFonts w:ascii="Times New Roman" w:hAnsi="Times New Roman" w:cs="Times New Roman"/>
+                <w:sz w:val="24"/>
+                <w:szCs w:val="24"/>
+              </w:rPr>
+            </w:pPr>
+            <w:r>
+              <w:rPr>
+                <w:rFonts w:ascii="Times New Roman" w:hAnsi="Times New Roman" w:cs="Times New Roman"/>
+                <w:sz w:val="24"/>
+                <w:szCs w:val="24"/>
+              </w:rPr>
+              <w:t>Updated the Minutes of Meeting in Repo</w:t>
+            </w:r>
+          </w:p>
+          <w:p>
+            <w:pPr>
+              <w:pStyle w:val="ListParagraph"/>
+              <w:numPr>
+                <w:ilvl w:val="0"/>
+                <w:numId w:val="28"/>
+              </w:numPr>
+              <w:suppressAutoHyphens/>
+              <w:autoSpaceDE/>
+              <w:autoSpaceDN/>
+              <w:contextualSpacing/>
+              <w:rPr>
+                <w:rFonts w:ascii="Times New Roman" w:hAnsi="Times New Roman" w:cs="Times New Roman"/>
+                <w:sz w:val="24"/>
+                <w:szCs w:val="24"/>
+              </w:rPr>
+            </w:pPr>
+            <w:r>
+              <w:rPr>
+                <w:rFonts w:ascii="Times New Roman" w:hAnsi="Times New Roman" w:cs="Times New Roman"/>
+                <w:sz w:val="24"/>
+                <w:szCs w:val="24"/>
+              </w:rPr>
+              <w:t xml:space="preserve">Deliverable </w:t>
+            </w:r>
+            <w:r>
+              <w:rPr>
+                <w:rFonts w:ascii="Times New Roman" w:hAnsi="Times New Roman" w:cs="Times New Roman"/>
+                <w:sz w:val="24"/>
+                <w:szCs w:val="24"/>
+              </w:rPr>
+              <w:t>3</w:t>
+            </w:r>
+            <w:r>
+              <w:rPr>
+                <w:rFonts w:ascii="Times New Roman" w:hAnsi="Times New Roman" w:cs="Times New Roman"/>
+                <w:sz w:val="24"/>
+                <w:szCs w:val="24"/>
+              </w:rPr>
+              <w:t xml:space="preserve"> Documentation</w:t>
+            </w:r>
+          </w:p>
+          <w:p>
+            <w:pPr>
+              <w:pStyle w:val="ListParagraph"/>
+              <w:suppressAutoHyphens/>
+              <w:autoSpaceDE/>
+              <w:autoSpaceDN/>
+              <w:ind w:left="720" w:firstLine="0"/>
+              <w:contextualSpacing/>
+              <w:rPr>
+                <w:rFonts w:ascii="Times New Roman" w:hAnsi="Times New Roman" w:cs="Times New Roman"/>
+                <w:sz w:val="24"/>
+                <w:szCs w:val="24"/>
+              </w:rPr>
+            </w:pPr>
+            <w:r>
+              <w:rPr>
+                <w:rFonts w:ascii="Times New Roman" w:hAnsi="Times New Roman" w:cs="Times New Roman"/>
+                <w:sz w:val="24"/>
+                <w:szCs w:val="24"/>
+              </w:rPr>
+              <w:t xml:space="preserve">      Test Cases</w:t>
+            </w:r>
+          </w:p>
+          <w:p>
+            <w:pPr>
+              <w:pStyle w:val="ListParagraph"/>
+              <w:suppressAutoHyphens/>
+              <w:autoSpaceDE/>
+              <w:autoSpaceDN/>
+              <w:ind w:left="720" w:firstLine="0"/>
+              <w:contextualSpacing/>
+              <w:rPr>
+                <w:rFonts w:ascii="Times New Roman" w:hAnsi="Times New Roman" w:cs="Times New Roman"/>
+                <w:sz w:val="24"/>
+                <w:szCs w:val="24"/>
+              </w:rPr>
+            </w:pPr>
+            <w:r>
+              <w:rPr>
+                <w:rFonts w:ascii="Times New Roman" w:hAnsi="Times New Roman" w:cs="Times New Roman"/>
+                <w:sz w:val="24"/>
+                <w:szCs w:val="24"/>
+              </w:rPr>
+              <w:t xml:space="preserve">      User Manual</w:t>
+            </w:r>
+          </w:p>
+          <w:p>
+            <w:pPr>
+              <w:pStyle w:val="ListParagraph"/>
+              <w:suppressAutoHyphens/>
+              <w:autoSpaceDE/>
+              <w:autoSpaceDN/>
+              <w:ind w:left="720" w:firstLine="0"/>
+              <w:contextualSpacing/>
+              <w:rPr>
+                <w:rFonts w:ascii="Times New Roman" w:hAnsi="Times New Roman" w:cs="Times New Roman"/>
+                <w:sz w:val="24"/>
+                <w:szCs w:val="24"/>
+              </w:rPr>
+            </w:pPr>
+            <w:r>
+              <w:rPr>
+                <w:rFonts w:ascii="Times New Roman" w:hAnsi="Times New Roman" w:cs="Times New Roman"/>
+                <w:sz w:val="24"/>
+                <w:szCs w:val="24"/>
+              </w:rPr>
+              <w:t xml:space="preserve">      Code Inspection Doc</w:t>
+            </w:r>
+          </w:p>
+          <w:p>
+            <w:pPr>
+              <w:pStyle w:val="ListParagraph"/>
+              <w:numPr>
+                <w:ilvl w:val="0"/>
+                <w:numId w:val="28"/>
+              </w:numPr>
+              <w:suppressAutoHyphens/>
+              <w:autoSpaceDE/>
+              <w:autoSpaceDN/>
+              <w:contextualSpacing/>
+              <w:rPr>
+                <w:rFonts w:ascii="Times New Roman" w:hAnsi="Times New Roman" w:cs="Times New Roman"/>
+                <w:sz w:val="24"/>
+                <w:szCs w:val="24"/>
+              </w:rPr>
+            </w:pPr>
+            <w:r>
+              <w:rPr>
+                <w:rFonts w:ascii="Times New Roman" w:hAnsi="Times New Roman" w:cs="Times New Roman"/>
+                <w:sz w:val="24"/>
+                <w:szCs w:val="24"/>
+              </w:rPr>
+              <w:t>Front End Development(Initial Architecture , Registration Screen, Login Screen)</w:t>
+            </w:r>
+          </w:p>
+          <w:p>
+            <w:pPr>
+              <w:pStyle w:val="ListParagraph"/>
+              <w:numPr>
+                <w:ilvl w:val="0"/>
+                <w:numId w:val="28"/>
+              </w:numPr>
+              <w:suppressAutoHyphens/>
+              <w:autoSpaceDE/>
+              <w:autoSpaceDN/>
+              <w:contextualSpacing/>
+              <w:rPr>
+                <w:rFonts w:ascii="Times New Roman" w:hAnsi="Times New Roman" w:cs="Times New Roman"/>
+                <w:sz w:val="24"/>
+                <w:szCs w:val="24"/>
+              </w:rPr>
+            </w:pPr>
+            <w:r>
+              <w:rPr>
+                <w:rFonts w:ascii="Times New Roman" w:hAnsi="Times New Roman" w:cs="Times New Roman"/>
+                <w:sz w:val="24"/>
+                <w:szCs w:val="24"/>
+              </w:rPr>
+              <w:t>Deployment and Unit Testing</w:t>
+            </w:r>
+          </w:p>
+          <w:p>
+            <w:pPr>
+              <w:pStyle w:val="ListParagraph"/>
+              <w:suppressAutoHyphens/>
+              <w:autoSpaceDE/>
+              <w:autoSpaceDN/>
+              <w:ind w:left="720" w:firstLine="0"/>
+              <w:contextualSpacing/>
+              <w:rPr>
+                <w:rFonts w:ascii="Times New Roman" w:hAnsi="Times New Roman" w:cs="Times New Roman"/>
+                <w:sz w:val="24"/>
+                <w:szCs w:val="24"/>
+              </w:rPr>
+            </w:pPr>
+          </w:p>
+          <w:p>
+            <w:pPr>
+              <w:pStyle w:val="ListParagraph"/>
               <w:suppressAutoHyphens/>
               <w:autoSpaceDE/>
               <w:autoSpaceDN/>
@@ -1451,6 +1663,15 @@
                 <w:szCs w:val="24"/>
               </w:rPr>
             </w:pPr>
+            <w:r>
+              <w:rPr>
+                <w:rFonts w:ascii="Times New Roman" w:eastAsia="Calibri" w:hAnsi="Times New Roman" w:cs="Times New Roman"/>
+                <w:color w:val="3D3D3D"/>
+                <w:sz w:val="24"/>
+                <w:szCs w:val="24"/>
+              </w:rPr>
+              <w:t>20%</w:t>
+            </w:r>
           </w:p>
         </w:tc>
       </w:tr>
@@ -1504,6 +1725,167 @@
           <w:p>
             <w:pPr>
               <w:pStyle w:val="ListParagraph"/>
+              <w:numPr>
+                <w:ilvl w:val="0"/>
+                <w:numId w:val="28"/>
+              </w:numPr>
+              <w:suppressAutoHyphens/>
+              <w:autoSpaceDE/>
+              <w:autoSpaceDN/>
+              <w:contextualSpacing/>
+              <w:rPr>
+                <w:rFonts w:ascii="Times New Roman" w:hAnsi="Times New Roman" w:cs="Times New Roman"/>
+                <w:sz w:val="24"/>
+                <w:szCs w:val="24"/>
+              </w:rPr>
+            </w:pPr>
+            <w:r>
+              <w:rPr>
+                <w:rFonts w:ascii="Times New Roman" w:hAnsi="Times New Roman" w:cs="Times New Roman"/>
+                <w:sz w:val="24"/>
+                <w:szCs w:val="24"/>
+              </w:rPr>
+              <w:t xml:space="preserve">Deliverable </w:t>
+            </w:r>
+            <w:r>
+              <w:rPr>
+                <w:rFonts w:ascii="Times New Roman" w:hAnsi="Times New Roman" w:cs="Times New Roman"/>
+                <w:sz w:val="24"/>
+                <w:szCs w:val="24"/>
+              </w:rPr>
+              <w:t>3</w:t>
+            </w:r>
+            <w:r>
+              <w:rPr>
+                <w:rFonts w:ascii="Times New Roman" w:hAnsi="Times New Roman" w:cs="Times New Roman"/>
+                <w:sz w:val="24"/>
+                <w:szCs w:val="24"/>
+              </w:rPr>
+              <w:t xml:space="preserve"> Documentation</w:t>
+            </w:r>
+          </w:p>
+          <w:p>
+            <w:pPr>
+              <w:pStyle w:val="ListParagraph"/>
+              <w:suppressAutoHyphens/>
+              <w:autoSpaceDE/>
+              <w:autoSpaceDN/>
+              <w:ind w:left="720" w:firstLine="0"/>
+              <w:contextualSpacing/>
+              <w:rPr>
+                <w:rFonts w:ascii="Times New Roman" w:hAnsi="Times New Roman" w:cs="Times New Roman"/>
+                <w:sz w:val="24"/>
+                <w:szCs w:val="24"/>
+              </w:rPr>
+            </w:pPr>
+            <w:r>
+              <w:rPr>
+                <w:rFonts w:ascii="Times New Roman" w:hAnsi="Times New Roman" w:cs="Times New Roman"/>
+                <w:sz w:val="24"/>
+                <w:szCs w:val="24"/>
+              </w:rPr>
+              <w:t xml:space="preserve">      </w:t>
+            </w:r>
+            <w:r>
+              <w:rPr>
+                <w:rFonts w:ascii="Times New Roman" w:hAnsi="Times New Roman" w:cs="Times New Roman"/>
+                <w:sz w:val="24"/>
+                <w:szCs w:val="24"/>
+              </w:rPr>
+              <w:t>UML (Class Diagram)</w:t>
+            </w:r>
+          </w:p>
+          <w:p>
+            <w:pPr>
+              <w:pStyle w:val="ListParagraph"/>
+              <w:suppressAutoHyphens/>
+              <w:autoSpaceDE/>
+              <w:autoSpaceDN/>
+              <w:ind w:left="720" w:firstLine="0"/>
+              <w:contextualSpacing/>
+              <w:rPr>
+                <w:rFonts w:ascii="Times New Roman" w:hAnsi="Times New Roman" w:cs="Times New Roman"/>
+                <w:sz w:val="24"/>
+                <w:szCs w:val="24"/>
+              </w:rPr>
+            </w:pPr>
+            <w:r>
+              <w:rPr>
+                <w:rFonts w:ascii="Times New Roman" w:hAnsi="Times New Roman" w:cs="Times New Roman"/>
+                <w:sz w:val="24"/>
+                <w:szCs w:val="24"/>
+              </w:rPr>
+              <w:t xml:space="preserve">      </w:t>
+            </w:r>
+            <w:r>
+              <w:rPr>
+                <w:rFonts w:ascii="Times New Roman" w:hAnsi="Times New Roman" w:cs="Times New Roman"/>
+                <w:sz w:val="24"/>
+                <w:szCs w:val="24"/>
+              </w:rPr>
+              <w:t>Peer Review Section Feedback</w:t>
+            </w:r>
+          </w:p>
+          <w:p>
+            <w:pPr>
+              <w:pStyle w:val="ListParagraph"/>
+              <w:suppressAutoHyphens/>
+              <w:autoSpaceDE/>
+              <w:autoSpaceDN/>
+              <w:ind w:left="720" w:firstLine="0"/>
+              <w:contextualSpacing/>
+              <w:rPr>
+                <w:rFonts w:ascii="Times New Roman" w:hAnsi="Times New Roman" w:cs="Times New Roman"/>
+                <w:sz w:val="24"/>
+                <w:szCs w:val="24"/>
+              </w:rPr>
+            </w:pPr>
+            <w:r>
+              <w:rPr>
+                <w:rFonts w:ascii="Times New Roman" w:hAnsi="Times New Roman" w:cs="Times New Roman"/>
+                <w:sz w:val="24"/>
+                <w:szCs w:val="24"/>
+              </w:rPr>
+              <w:t xml:space="preserve">      </w:t>
+            </w:r>
+            <w:r>
+              <w:rPr>
+                <w:rFonts w:ascii="Times New Roman" w:hAnsi="Times New Roman" w:cs="Times New Roman"/>
+                <w:sz w:val="24"/>
+                <w:szCs w:val="24"/>
+              </w:rPr>
+              <w:t>Test Cases</w:t>
+            </w:r>
+          </w:p>
+          <w:p>
+            <w:pPr>
+              <w:pStyle w:val="ListParagraph"/>
+              <w:numPr>
+                <w:ilvl w:val="0"/>
+                <w:numId w:val="28"/>
+              </w:numPr>
+              <w:suppressAutoHyphens/>
+              <w:autoSpaceDE/>
+              <w:autoSpaceDN/>
+              <w:contextualSpacing/>
+              <w:rPr>
+                <w:rFonts w:ascii="Times New Roman" w:hAnsi="Times New Roman" w:cs="Times New Roman"/>
+                <w:sz w:val="24"/>
+                <w:szCs w:val="24"/>
+              </w:rPr>
+            </w:pPr>
+            <w:r>
+              <w:rPr>
+                <w:rFonts w:ascii="Times New Roman" w:hAnsi="Times New Roman" w:cs="Times New Roman"/>
+                <w:sz w:val="24"/>
+                <w:szCs w:val="24"/>
+              </w:rPr>
+              <w:t>DB Schema changes</w:t>
+            </w:r>
+          </w:p>
+          <w:p>
+            <w:pPr>
+              <w:pStyle w:val="ListParagraph"/>
               <w:suppressAutoHyphens/>
               <w:autoSpaceDE/>
               <w:autoSpaceDN/>
@@ -1538,6 +1920,15 @@
                 <w:szCs w:val="24"/>
               </w:rPr>
             </w:pPr>
+            <w:r>
+              <w:rPr>
+                <w:rFonts w:ascii="Times New Roman" w:eastAsia="Calibri" w:hAnsi="Times New Roman" w:cs="Times New Roman"/>
+                <w:color w:val="3D3D3D"/>
+                <w:sz w:val="24"/>
+                <w:szCs w:val="24"/>
+              </w:rPr>
+              <w:t>12.5%</w:t>
+            </w:r>
           </w:p>
         </w:tc>
       </w:tr>
@@ -1591,6 +1982,180 @@
           <w:p>
             <w:pPr>
               <w:pStyle w:val="ListParagraph"/>
+              <w:numPr>
+                <w:ilvl w:val="0"/>
+                <w:numId w:val="28"/>
+              </w:numPr>
+              <w:suppressAutoHyphens/>
+              <w:autoSpaceDE/>
+              <w:autoSpaceDN/>
+              <w:contextualSpacing/>
+              <w:rPr>
+                <w:rFonts w:ascii="Times New Roman" w:hAnsi="Times New Roman" w:cs="Times New Roman"/>
+                <w:sz w:val="24"/>
+                <w:szCs w:val="24"/>
+              </w:rPr>
+            </w:pPr>
+            <w:r>
+              <w:rPr>
+                <w:rFonts w:ascii="Times New Roman" w:hAnsi="Times New Roman" w:cs="Times New Roman"/>
+                <w:sz w:val="24"/>
+                <w:szCs w:val="24"/>
+              </w:rPr>
+              <w:t xml:space="preserve">Deliverable </w:t>
+            </w:r>
+            <w:r>
+              <w:rPr>
+                <w:rFonts w:ascii="Times New Roman" w:hAnsi="Times New Roman" w:cs="Times New Roman"/>
+                <w:sz w:val="24"/>
+                <w:szCs w:val="24"/>
+              </w:rPr>
+              <w:t>3</w:t>
+            </w:r>
+            <w:r>
+              <w:rPr>
+                <w:rFonts w:ascii="Times New Roman" w:hAnsi="Times New Roman" w:cs="Times New Roman"/>
+                <w:sz w:val="24"/>
+                <w:szCs w:val="24"/>
+              </w:rPr>
+              <w:t xml:space="preserve"> Documentation</w:t>
+            </w:r>
+          </w:p>
+          <w:p>
+            <w:pPr>
+              <w:pStyle w:val="ListParagraph"/>
+              <w:suppressAutoHyphens/>
+              <w:autoSpaceDE/>
+              <w:autoSpaceDN/>
+              <w:ind w:left="720" w:firstLine="0"/>
+              <w:contextualSpacing/>
+              <w:rPr>
+                <w:rFonts w:ascii="Times New Roman" w:hAnsi="Times New Roman" w:cs="Times New Roman"/>
+                <w:sz w:val="24"/>
+                <w:szCs w:val="24"/>
+              </w:rPr>
+            </w:pPr>
+            <w:r>
+              <w:rPr>
+                <w:rFonts w:ascii="Times New Roman" w:hAnsi="Times New Roman" w:cs="Times New Roman"/>
+                <w:sz w:val="24"/>
+                <w:szCs w:val="24"/>
+              </w:rPr>
+              <w:t xml:space="preserve">      Requirements</w:t>
+            </w:r>
+          </w:p>
+          <w:p>
+            <w:pPr>
+              <w:pStyle w:val="ListParagraph"/>
+              <w:suppressAutoHyphens/>
+              <w:autoSpaceDE/>
+              <w:autoSpaceDN/>
+              <w:ind w:left="720" w:firstLine="0"/>
+              <w:contextualSpacing/>
+              <w:rPr>
+                <w:rFonts w:ascii="Times New Roman" w:hAnsi="Times New Roman" w:cs="Times New Roman"/>
+                <w:sz w:val="24"/>
+                <w:szCs w:val="24"/>
+              </w:rPr>
+            </w:pPr>
+            <w:r>
+              <w:rPr>
+                <w:rFonts w:ascii="Times New Roman" w:hAnsi="Times New Roman" w:cs="Times New Roman"/>
+                <w:sz w:val="24"/>
+                <w:szCs w:val="24"/>
+              </w:rPr>
+              <w:t xml:space="preserve">      Peer Review Section Feedback</w:t>
+            </w:r>
+          </w:p>
+          <w:p>
+            <w:pPr>
+              <w:pStyle w:val="ListParagraph"/>
+              <w:suppressAutoHyphens/>
+              <w:autoSpaceDE/>
+              <w:autoSpaceDN/>
+              <w:ind w:left="720" w:firstLine="0"/>
+              <w:contextualSpacing/>
+              <w:rPr>
+                <w:rFonts w:ascii="Times New Roman" w:hAnsi="Times New Roman" w:cs="Times New Roman"/>
+                <w:sz w:val="24"/>
+                <w:szCs w:val="24"/>
+              </w:rPr>
+            </w:pPr>
+            <w:r>
+              <w:rPr>
+                <w:rFonts w:ascii="Times New Roman" w:hAnsi="Times New Roman" w:cs="Times New Roman"/>
+                <w:sz w:val="24"/>
+                <w:szCs w:val="24"/>
+              </w:rPr>
+              <w:t xml:space="preserve">     </w:t>
+            </w:r>
+            <w:r>
+              <w:rPr>
+                <w:rFonts w:ascii="Times New Roman" w:hAnsi="Times New Roman" w:cs="Times New Roman"/>
+                <w:sz w:val="24"/>
+                <w:szCs w:val="24"/>
+              </w:rPr>
+              <w:t xml:space="preserve"> PPT for Demo</w:t>
+            </w:r>
+          </w:p>
+          <w:p>
+            <w:pPr>
+              <w:pStyle w:val="ListParagraph"/>
+              <w:numPr>
+                <w:ilvl w:val="0"/>
+                <w:numId w:val="28"/>
+              </w:numPr>
+              <w:suppressAutoHyphens/>
+              <w:autoSpaceDE/>
+              <w:autoSpaceDN/>
+              <w:contextualSpacing/>
+              <w:rPr>
+                <w:rFonts w:ascii="Times New Roman" w:hAnsi="Times New Roman" w:cs="Times New Roman"/>
+                <w:sz w:val="24"/>
+                <w:szCs w:val="24"/>
+              </w:rPr>
+            </w:pPr>
+            <w:r>
+              <w:rPr>
+                <w:rFonts w:ascii="Times New Roman" w:hAnsi="Times New Roman" w:cs="Times New Roman"/>
+                <w:sz w:val="24"/>
+                <w:szCs w:val="24"/>
+              </w:rPr>
+              <w:t>Front End Development(</w:t>
+            </w:r>
+            <w:r>
+              <w:rPr>
+                <w:rFonts w:ascii="Times New Roman" w:hAnsi="Times New Roman" w:cs="Times New Roman"/>
+                <w:sz w:val="24"/>
+                <w:szCs w:val="24"/>
+              </w:rPr>
+              <w:t>Home</w:t>
+            </w:r>
+            <w:r>
+              <w:rPr>
+                <w:rFonts w:ascii="Times New Roman" w:hAnsi="Times New Roman" w:cs="Times New Roman"/>
+                <w:sz w:val="24"/>
+                <w:szCs w:val="24"/>
+              </w:rPr>
+              <w:t xml:space="preserve"> Screen, Login Screen)</w:t>
+            </w:r>
+          </w:p>
+          <w:p>
+            <w:pPr>
+              <w:suppressAutoHyphens/>
+              <w:autoSpaceDE/>
+              <w:autoSpaceDN/>
+              <w:contextualSpacing/>
+              <w:rPr>
+                <w:rFonts w:ascii="Times New Roman" w:hAnsi="Times New Roman" w:cs="Times New Roman"/>
+                <w:sz w:val="24"/>
+                <w:szCs w:val="24"/>
+              </w:rPr>
+            </w:pPr>
+          </w:p>
+          <w:p>
+            <w:pPr>
+              <w:pStyle w:val="ListParagraph"/>
               <w:suppressAutoHyphens/>
               <w:autoSpaceDE/>
               <w:autoSpaceDN/>
@@ -1625,6 +2190,33 @@
                 <w:szCs w:val="24"/>
               </w:rPr>
             </w:pPr>
+            <w:r>
+              <w:rPr>
+                <w:rFonts w:ascii="Times New Roman" w:eastAsia="Calibri" w:hAnsi="Times New Roman" w:cs="Times New Roman"/>
+                <w:color w:val="3D3D3D"/>
+                <w:sz w:val="24"/>
+                <w:szCs w:val="24"/>
+              </w:rPr>
+              <w:t>1</w:t>
+            </w:r>
+            <w:r>
+              <w:rPr>
+                <w:rFonts w:ascii="Times New Roman" w:eastAsia="Calibri" w:hAnsi="Times New Roman" w:cs="Times New Roman"/>
+                <w:color w:val="3D3D3D"/>
+                <w:sz w:val="24"/>
+                <w:szCs w:val="24"/>
+              </w:rPr>
+              <w:t>8</w:t>
+            </w:r>
+            <w:r>
+              <w:rPr>
+                <w:rFonts w:ascii="Times New Roman" w:eastAsia="Calibri" w:hAnsi="Times New Roman" w:cs="Times New Roman"/>
+                <w:color w:val="3D3D3D"/>
+                <w:sz w:val="24"/>
+                <w:szCs w:val="24"/>
+              </w:rPr>
+              <w:t>%</w:t>
+            </w:r>
           </w:p>
         </w:tc>
       </w:tr>
@@ -1678,6 +2270,102 @@
           <w:p>
             <w:pPr>
               <w:pStyle w:val="ListParagraph"/>
+              <w:numPr>
+                <w:ilvl w:val="0"/>
+                <w:numId w:val="28"/>
+              </w:numPr>
+              <w:suppressAutoHyphens/>
+              <w:autoSpaceDE/>
+              <w:autoSpaceDN/>
+              <w:contextualSpacing/>
+              <w:rPr>
+                <w:rFonts w:ascii="Times New Roman" w:hAnsi="Times New Roman" w:cs="Times New Roman"/>
+                <w:sz w:val="24"/>
+                <w:szCs w:val="24"/>
+              </w:rPr>
+            </w:pPr>
+            <w:r>
+              <w:rPr>
+                <w:rFonts w:ascii="Times New Roman" w:hAnsi="Times New Roman" w:cs="Times New Roman"/>
+                <w:sz w:val="24"/>
+                <w:szCs w:val="24"/>
+              </w:rPr>
+              <w:t xml:space="preserve">Deliverable </w:t>
+            </w:r>
+            <w:r>
+              <w:rPr>
+                <w:rFonts w:ascii="Times New Roman" w:hAnsi="Times New Roman" w:cs="Times New Roman"/>
+                <w:sz w:val="24"/>
+                <w:szCs w:val="24"/>
+              </w:rPr>
+              <w:t>3</w:t>
+            </w:r>
+            <w:r>
+              <w:rPr>
+                <w:rFonts w:ascii="Times New Roman" w:hAnsi="Times New Roman" w:cs="Times New Roman"/>
+                <w:sz w:val="24"/>
+                <w:szCs w:val="24"/>
+              </w:rPr>
+              <w:t xml:space="preserve"> Documentation</w:t>
+            </w:r>
+          </w:p>
+          <w:p>
+            <w:pPr>
+              <w:pStyle w:val="ListParagraph"/>
+              <w:suppressAutoHyphens/>
+              <w:autoSpaceDE/>
+              <w:autoSpaceDN/>
+              <w:ind w:left="720" w:firstLine="0"/>
+              <w:contextualSpacing/>
+              <w:rPr>
+                <w:rFonts w:ascii="Times New Roman" w:hAnsi="Times New Roman" w:cs="Times New Roman"/>
+                <w:sz w:val="24"/>
+                <w:szCs w:val="24"/>
+              </w:rPr>
+            </w:pPr>
+            <w:r>
+              <w:rPr>
+                <w:rFonts w:ascii="Times New Roman" w:hAnsi="Times New Roman" w:cs="Times New Roman"/>
+                <w:sz w:val="24"/>
+                <w:szCs w:val="24"/>
+              </w:rPr>
+              <w:t xml:space="preserve">      </w:t>
+            </w:r>
+            <w:r>
+              <w:rPr>
+                <w:rFonts w:ascii="Times New Roman" w:hAnsi="Times New Roman" w:cs="Times New Roman"/>
+                <w:sz w:val="24"/>
+                <w:szCs w:val="24"/>
+              </w:rPr>
+              <w:t>Sequence Diagrams</w:t>
+            </w:r>
+          </w:p>
+          <w:p>
+            <w:pPr>
+              <w:pStyle w:val="ListParagraph"/>
+              <w:suppressAutoHyphens/>
+              <w:autoSpaceDE/>
+              <w:autoSpaceDN/>
+              <w:ind w:left="720" w:firstLine="0"/>
+              <w:contextualSpacing/>
+              <w:rPr>
+                <w:rFonts w:ascii="Times New Roman" w:hAnsi="Times New Roman" w:cs="Times New Roman"/>
+                <w:sz w:val="24"/>
+                <w:szCs w:val="24"/>
+              </w:rPr>
+            </w:pPr>
+            <w:r>
+              <w:rPr>
+                <w:rFonts w:ascii="Times New Roman" w:hAnsi="Times New Roman" w:cs="Times New Roman"/>
+                <w:sz w:val="24"/>
+                <w:szCs w:val="24"/>
+              </w:rPr>
+              <w:t xml:space="preserve">      PPT for Demo</w:t>
+            </w:r>
+          </w:p>
+          <w:p>
+            <w:pPr>
+              <w:pStyle w:val="ListParagraph"/>
               <w:suppressAutoHyphens/>
               <w:autoSpaceDE/>
               <w:autoSpaceDN/>
@@ -1712,6 +2400,15 @@
                 <w:szCs w:val="24"/>
               </w:rPr>
             </w:pPr>
+            <w:r>
+              <w:rPr>
+                <w:rFonts w:ascii="Times New Roman" w:eastAsia="Calibri" w:hAnsi="Times New Roman" w:cs="Times New Roman"/>
+                <w:color w:val="3D3D3D"/>
+                <w:sz w:val="24"/>
+                <w:szCs w:val="24"/>
+              </w:rPr>
+              <w:t>8%</w:t>
+            </w:r>
           </w:p>
         </w:tc>
       </w:tr>
@@ -1765,6 +2462,132 @@
           <w:p>
             <w:pPr>
               <w:pStyle w:val="ListParagraph"/>
+              <w:numPr>
+                <w:ilvl w:val="0"/>
+                <w:numId w:val="28"/>
+              </w:numPr>
+              <w:suppressAutoHyphens/>
+              <w:autoSpaceDE/>
+              <w:autoSpaceDN/>
+              <w:contextualSpacing/>
+              <w:rPr>
+                <w:rFonts w:ascii="Times New Roman" w:hAnsi="Times New Roman" w:cs="Times New Roman"/>
+                <w:sz w:val="24"/>
+                <w:szCs w:val="24"/>
+              </w:rPr>
+            </w:pPr>
+            <w:r>
+              <w:rPr>
+                <w:rFonts w:ascii="Times New Roman" w:hAnsi="Times New Roman" w:cs="Times New Roman"/>
+                <w:sz w:val="24"/>
+                <w:szCs w:val="24"/>
+              </w:rPr>
+              <w:t xml:space="preserve">Deliverable </w:t>
+            </w:r>
+            <w:r>
+              <w:rPr>
+                <w:rFonts w:ascii="Times New Roman" w:hAnsi="Times New Roman" w:cs="Times New Roman"/>
+                <w:sz w:val="24"/>
+                <w:szCs w:val="24"/>
+              </w:rPr>
+              <w:t>3</w:t>
+            </w:r>
+            <w:r>
+              <w:rPr>
+                <w:rFonts w:ascii="Times New Roman" w:hAnsi="Times New Roman" w:cs="Times New Roman"/>
+                <w:sz w:val="24"/>
+                <w:szCs w:val="24"/>
+              </w:rPr>
+              <w:t xml:space="preserve"> Documentation</w:t>
+            </w:r>
+          </w:p>
+          <w:p>
+            <w:pPr>
+              <w:pStyle w:val="ListParagraph"/>
+              <w:suppressAutoHyphens/>
+              <w:autoSpaceDE/>
+              <w:autoSpaceDN/>
+              <w:ind w:left="720" w:firstLine="0"/>
+              <w:contextualSpacing/>
+              <w:rPr>
+                <w:rFonts w:ascii="Times New Roman" w:hAnsi="Times New Roman" w:cs="Times New Roman"/>
+                <w:sz w:val="24"/>
+                <w:szCs w:val="24"/>
+              </w:rPr>
+            </w:pPr>
+            <w:r>
+              <w:rPr>
+                <w:rFonts w:ascii="Times New Roman" w:hAnsi="Times New Roman" w:cs="Times New Roman"/>
+                <w:sz w:val="24"/>
+                <w:szCs w:val="24"/>
+              </w:rPr>
+              <w:t xml:space="preserve">      Sequence Diagrams</w:t>
+            </w:r>
+          </w:p>
+          <w:p>
+            <w:pPr>
+              <w:pStyle w:val="ListParagraph"/>
+              <w:suppressAutoHyphens/>
+              <w:autoSpaceDE/>
+              <w:autoSpaceDN/>
+              <w:ind w:left="720" w:firstLine="0"/>
+              <w:contextualSpacing/>
+              <w:rPr>
+                <w:rFonts w:ascii="Times New Roman" w:hAnsi="Times New Roman" w:cs="Times New Roman"/>
+                <w:sz w:val="24"/>
+                <w:szCs w:val="24"/>
+              </w:rPr>
+            </w:pPr>
+            <w:r>
+              <w:rPr>
+                <w:rFonts w:ascii="Times New Roman" w:hAnsi="Times New Roman" w:cs="Times New Roman"/>
+                <w:sz w:val="24"/>
+                <w:szCs w:val="24"/>
+              </w:rPr>
+              <w:t xml:space="preserve">      PPT for Demo</w:t>
+            </w:r>
+          </w:p>
+          <w:p>
+            <w:pPr>
+              <w:pStyle w:val="ListParagraph"/>
+              <w:suppressAutoHyphens/>
+              <w:autoSpaceDE/>
+              <w:autoSpaceDN/>
+              <w:ind w:left="720" w:firstLine="0"/>
+              <w:contextualSpacing/>
+              <w:rPr>
+                <w:rFonts w:ascii="Times New Roman" w:hAnsi="Times New Roman" w:cs="Times New Roman"/>
+                <w:sz w:val="24"/>
+                <w:szCs w:val="24"/>
+              </w:rPr>
+            </w:pPr>
+            <w:r>
+              <w:rPr>
+                <w:rFonts w:ascii="Times New Roman" w:hAnsi="Times New Roman" w:cs="Times New Roman"/>
+                <w:sz w:val="24"/>
+                <w:szCs w:val="24"/>
+              </w:rPr>
+              <w:t xml:space="preserve">      Test Cases</w:t>
+            </w:r>
+          </w:p>
+          <w:p>
+            <w:pPr>
+              <w:pStyle w:val="ListParagraph"/>
+              <w:suppressAutoHyphens/>
+              <w:autoSpaceDE/>
+              <w:autoSpaceDN/>
+              <w:ind w:left="720" w:firstLine="0"/>
+              <w:contextualSpacing/>
+              <w:rPr>
+                <w:rFonts w:ascii="Times New Roman" w:hAnsi="Times New Roman" w:cs="Times New Roman"/>
+                <w:sz w:val="24"/>
+                <w:szCs w:val="24"/>
+              </w:rPr>
+            </w:pPr>
+          </w:p>
+          <w:p>
+            <w:pPr>
+              <w:pStyle w:val="ListParagraph"/>
               <w:suppressAutoHyphens/>
               <w:autoSpaceDE/>
               <w:autoSpaceDN/>
@@ -1799,6 +2622,15 @@
                 <w:szCs w:val="24"/>
               </w:rPr>
             </w:pPr>
+            <w:r>
+              <w:rPr>
+                <w:rFonts w:ascii="Times New Roman" w:eastAsia="Calibri" w:hAnsi="Times New Roman" w:cs="Times New Roman"/>
+                <w:color w:val="3D3D3D"/>
+                <w:sz w:val="24"/>
+                <w:szCs w:val="24"/>
+              </w:rPr>
+              <w:t>12.5%</w:t>
+            </w:r>
           </w:p>
         </w:tc>
       </w:tr>
@@ -1852,6 +2684,182 @@
           <w:p>
             <w:pPr>
               <w:pStyle w:val="ListParagraph"/>
+              <w:numPr>
+                <w:ilvl w:val="0"/>
+                <w:numId w:val="28"/>
+              </w:numPr>
+              <w:suppressAutoHyphens/>
+              <w:autoSpaceDE/>
+              <w:autoSpaceDN/>
+              <w:contextualSpacing/>
+              <w:rPr>
+                <w:rFonts w:ascii="Times New Roman" w:hAnsi="Times New Roman" w:cs="Times New Roman"/>
+                <w:sz w:val="24"/>
+                <w:szCs w:val="24"/>
+              </w:rPr>
+            </w:pPr>
+            <w:r>
+              <w:rPr>
+                <w:rFonts w:ascii="Times New Roman" w:hAnsi="Times New Roman" w:cs="Times New Roman"/>
+                <w:sz w:val="24"/>
+                <w:szCs w:val="24"/>
+              </w:rPr>
+              <w:t xml:space="preserve">Deliverable </w:t>
+            </w:r>
+            <w:r>
+              <w:rPr>
+                <w:rFonts w:ascii="Times New Roman" w:hAnsi="Times New Roman" w:cs="Times New Roman"/>
+                <w:sz w:val="24"/>
+                <w:szCs w:val="24"/>
+              </w:rPr>
+              <w:t>3</w:t>
+            </w:r>
+            <w:r>
+              <w:rPr>
+                <w:rFonts w:ascii="Times New Roman" w:hAnsi="Times New Roman" w:cs="Times New Roman"/>
+                <w:sz w:val="24"/>
+                <w:szCs w:val="24"/>
+              </w:rPr>
+              <w:t xml:space="preserve"> Documentation</w:t>
+            </w:r>
+          </w:p>
+          <w:p>
+            <w:pPr>
+              <w:pStyle w:val="ListParagraph"/>
+              <w:suppressAutoHyphens/>
+              <w:autoSpaceDE/>
+              <w:autoSpaceDN/>
+              <w:ind w:left="720" w:firstLine="0"/>
+              <w:contextualSpacing/>
+              <w:rPr>
+                <w:rFonts w:ascii="Times New Roman" w:hAnsi="Times New Roman" w:cs="Times New Roman"/>
+                <w:sz w:val="24"/>
+                <w:szCs w:val="24"/>
+              </w:rPr>
+            </w:pPr>
+            <w:r>
+              <w:rPr>
+                <w:rFonts w:ascii="Times New Roman" w:hAnsi="Times New Roman" w:cs="Times New Roman"/>
+                <w:sz w:val="24"/>
+                <w:szCs w:val="24"/>
+              </w:rPr>
+              <w:t xml:space="preserve">      </w:t>
+            </w:r>
+            <w:r>
+              <w:rPr>
+                <w:rFonts w:ascii="Times New Roman" w:hAnsi="Times New Roman" w:cs="Times New Roman"/>
+                <w:sz w:val="24"/>
+                <w:szCs w:val="24"/>
+              </w:rPr>
+              <w:t>Requirements</w:t>
+            </w:r>
+          </w:p>
+          <w:p>
+            <w:pPr>
+              <w:pStyle w:val="ListParagraph"/>
+              <w:suppressAutoHyphens/>
+              <w:autoSpaceDE/>
+              <w:autoSpaceDN/>
+              <w:ind w:left="720" w:firstLine="0"/>
+              <w:contextualSpacing/>
+              <w:rPr>
+                <w:rFonts w:ascii="Times New Roman" w:hAnsi="Times New Roman" w:cs="Times New Roman"/>
+                <w:sz w:val="24"/>
+                <w:szCs w:val="24"/>
+              </w:rPr>
+            </w:pPr>
+            <w:r>
+              <w:rPr>
+                <w:rFonts w:ascii="Times New Roman" w:hAnsi="Times New Roman" w:cs="Times New Roman"/>
+                <w:sz w:val="24"/>
+                <w:szCs w:val="24"/>
+              </w:rPr>
+              <w:t xml:space="preserve">      </w:t>
+            </w:r>
+            <w:r>
+              <w:rPr>
+                <w:rFonts w:ascii="Times New Roman" w:hAnsi="Times New Roman" w:cs="Times New Roman"/>
+                <w:sz w:val="24"/>
+                <w:szCs w:val="24"/>
+              </w:rPr>
+              <w:t>UML (Use Case Diagram)</w:t>
+            </w:r>
+          </w:p>
+          <w:p>
+            <w:pPr>
+              <w:pStyle w:val="ListParagraph"/>
+              <w:suppressAutoHyphens/>
+              <w:autoSpaceDE/>
+              <w:autoSpaceDN/>
+              <w:ind w:left="720" w:firstLine="0"/>
+              <w:contextualSpacing/>
+              <w:rPr>
+                <w:rFonts w:ascii="Times New Roman" w:hAnsi="Times New Roman" w:cs="Times New Roman"/>
+                <w:sz w:val="24"/>
+                <w:szCs w:val="24"/>
+              </w:rPr>
+            </w:pPr>
+            <w:r>
+              <w:rPr>
+                <w:rFonts w:ascii="Times New Roman" w:hAnsi="Times New Roman" w:cs="Times New Roman"/>
+                <w:sz w:val="24"/>
+                <w:szCs w:val="24"/>
+              </w:rPr>
+              <w:t xml:space="preserve">      Test Cases</w:t>
+            </w:r>
+          </w:p>
+          <w:p>
+            <w:pPr>
+              <w:pStyle w:val="ListParagraph"/>
+              <w:suppressAutoHyphens/>
+              <w:autoSpaceDE/>
+              <w:autoSpaceDN/>
+              <w:ind w:left="720" w:firstLine="0"/>
+              <w:contextualSpacing/>
+              <w:rPr>
+                <w:rFonts w:ascii="Times New Roman" w:hAnsi="Times New Roman" w:cs="Times New Roman"/>
+                <w:sz w:val="24"/>
+                <w:szCs w:val="24"/>
+              </w:rPr>
+            </w:pPr>
+            <w:r>
+              <w:rPr>
+                <w:rFonts w:ascii="Times New Roman" w:hAnsi="Times New Roman" w:cs="Times New Roman"/>
+                <w:sz w:val="24"/>
+                <w:szCs w:val="24"/>
+              </w:rPr>
+              <w:t xml:space="preserve">      Peer review section feedback</w:t>
+            </w:r>
+          </w:p>
+          <w:p>
+            <w:pPr>
+              <w:pStyle w:val="ListParagraph"/>
+              <w:numPr>
+                <w:ilvl w:val="0"/>
+                <w:numId w:val="28"/>
+              </w:numPr>
+              <w:suppressAutoHyphens/>
+              <w:autoSpaceDE/>
+              <w:autoSpaceDN/>
+              <w:contextualSpacing/>
+              <w:rPr>
+                <w:rFonts w:ascii="Times New Roman" w:hAnsi="Times New Roman" w:cs="Times New Roman"/>
+                <w:sz w:val="24"/>
+                <w:szCs w:val="24"/>
+              </w:rPr>
+            </w:pPr>
+            <w:r>
+              <w:rPr>
+                <w:rFonts w:ascii="Times New Roman" w:hAnsi="Times New Roman" w:cs="Times New Roman"/>
+                <w:sz w:val="24"/>
+                <w:szCs w:val="24"/>
+              </w:rPr>
+              <w:t>DB Schema changes</w:t>
+            </w:r>
+          </w:p>
+          <w:p>
+            <w:pPr>
+              <w:pStyle w:val="ListParagraph"/>
               <w:suppressAutoHyphens/>
               <w:autoSpaceDE/>
               <w:autoSpaceDN/>
@@ -1886,6 +2894,15 @@
                 <w:szCs w:val="24"/>
               </w:rPr>
             </w:pPr>
+            <w:r>
+              <w:rPr>
+                <w:rFonts w:ascii="Times New Roman" w:eastAsia="Calibri" w:hAnsi="Times New Roman" w:cs="Times New Roman"/>
+                <w:color w:val="3D3D3D"/>
+                <w:sz w:val="24"/>
+                <w:szCs w:val="24"/>
+              </w:rPr>
+              <w:t>12.5%</w:t>
+            </w:r>
           </w:p>
         </w:tc>
       </w:tr>
@@ -1912,12 +2929,31 @@
                 <w:szCs w:val="24"/>
               </w:rPr>
             </w:pPr>
+          </w:p>
+          <w:p>
+            <w:pPr>
+              <w:rPr>
+                <w:rFonts w:ascii="Times New Roman" w:hAnsi="Times New Roman" w:cs="Times New Roman"/>
+                <w:sz w:val="24"/>
+                <w:szCs w:val="24"/>
+              </w:rPr>
+            </w:pPr>
+          </w:p>
+          <w:p>
+            <w:pPr>
+              <w:rPr>
+                <w:rFonts w:ascii="Times New Roman" w:hAnsi="Times New Roman" w:cs="Times New Roman"/>
+                <w:sz w:val="24"/>
+                <w:szCs w:val="24"/>
+              </w:rPr>
+            </w:pPr>
             <w:r>
               <w:rPr>
                 <w:rFonts w:ascii="Times New Roman" w:hAnsi="Times New Roman" w:cs="Times New Roman"/>
                 <w:sz w:val="24"/>
                 <w:szCs w:val="24"/>
               </w:rPr>
+              <w:lastRenderedPageBreak/>
               <w:t>MEGHANA JUNNUTULA</w:t>
             </w:r>
           </w:p>
@@ -1935,6 +2971,75 @@
           </w:tcPr>
           <w:p>
             <w:pPr>
+              <w:suppressAutoHyphens/>
+              <w:autoSpaceDE/>
+              <w:autoSpaceDN/>
+              <w:contextualSpacing/>
+              <w:rPr>
+                <w:rFonts w:ascii="Times New Roman" w:hAnsi="Times New Roman" w:cs="Times New Roman"/>
+                <w:sz w:val="24"/>
+                <w:szCs w:val="24"/>
+              </w:rPr>
+            </w:pPr>
+          </w:p>
+          <w:p>
+            <w:pPr>
+              <w:suppressAutoHyphens/>
+              <w:autoSpaceDE/>
+              <w:autoSpaceDN/>
+              <w:contextualSpacing/>
+              <w:rPr>
+                <w:rFonts w:ascii="Times New Roman" w:hAnsi="Times New Roman" w:cs="Times New Roman"/>
+                <w:sz w:val="24"/>
+                <w:szCs w:val="24"/>
+              </w:rPr>
+            </w:pPr>
+          </w:p>
+          <w:p>
+            <w:pPr>
+              <w:pStyle w:val="ListParagraph"/>
+              <w:numPr>
+                <w:ilvl w:val="0"/>
+                <w:numId w:val="28"/>
+              </w:numPr>
+              <w:suppressAutoHyphens/>
+              <w:autoSpaceDE/>
+              <w:autoSpaceDN/>
+              <w:contextualSpacing/>
+              <w:rPr>
+                <w:rFonts w:ascii="Times New Roman" w:hAnsi="Times New Roman" w:cs="Times New Roman"/>
+                <w:sz w:val="24"/>
+                <w:szCs w:val="24"/>
+              </w:rPr>
+            </w:pPr>
+            <w:r>
+              <w:rPr>
+                <w:rFonts w:ascii="Times New Roman" w:hAnsi="Times New Roman" w:cs="Times New Roman"/>
+                <w:sz w:val="24"/>
+                <w:szCs w:val="24"/>
+              </w:rPr>
+              <w:lastRenderedPageBreak/>
+              <w:t xml:space="preserve">Deliverable </w:t>
+            </w:r>
+            <w:r>
+              <w:rPr>
+                <w:rFonts w:ascii="Times New Roman" w:hAnsi="Times New Roman" w:cs="Times New Roman"/>
+                <w:sz w:val="24"/>
+                <w:szCs w:val="24"/>
+              </w:rPr>
+              <w:t>3</w:t>
+            </w:r>
+            <w:r>
+              <w:rPr>
+                <w:rFonts w:ascii="Times New Roman" w:hAnsi="Times New Roman" w:cs="Times New Roman"/>
+                <w:sz w:val="24"/>
+                <w:szCs w:val="24"/>
+              </w:rPr>
+              <w:t xml:space="preserve"> Documentation</w:t>
+            </w:r>
+          </w:p>
+          <w:p>
+            <w:pPr>
               <w:pStyle w:val="ListParagraph"/>
               <w:suppressAutoHyphens/>
               <w:autoSpaceDE/>
@@ -1947,6 +3052,181 @@
                 <w:szCs w:val="24"/>
               </w:rPr>
             </w:pPr>
+            <w:r>
+              <w:rPr>
+                <w:rFonts w:ascii="Times New Roman" w:hAnsi="Times New Roman" w:cs="Times New Roman"/>
+                <w:sz w:val="24"/>
+                <w:szCs w:val="24"/>
+              </w:rPr>
+              <w:t xml:space="preserve">      Requirements</w:t>
+            </w:r>
+          </w:p>
+          <w:p>
+            <w:pPr>
+              <w:pStyle w:val="ListParagraph"/>
+              <w:suppressAutoHyphens/>
+              <w:autoSpaceDE/>
+              <w:autoSpaceDN/>
+              <w:ind w:left="720" w:firstLine="0"/>
+              <w:contextualSpacing/>
+              <w:rPr>
+                <w:rFonts w:ascii="Times New Roman" w:hAnsi="Times New Roman" w:cs="Times New Roman"/>
+                <w:sz w:val="24"/>
+                <w:szCs w:val="24"/>
+              </w:rPr>
+            </w:pPr>
+            <w:r>
+              <w:rPr>
+                <w:rFonts w:ascii="Times New Roman" w:hAnsi="Times New Roman" w:cs="Times New Roman"/>
+                <w:sz w:val="24"/>
+                <w:szCs w:val="24"/>
+              </w:rPr>
+              <w:t xml:space="preserve">      UML (Use Case Diagram)</w:t>
+            </w:r>
+          </w:p>
+          <w:p>
+            <w:pPr>
+              <w:pStyle w:val="ListParagraph"/>
+              <w:suppressAutoHyphens/>
+              <w:autoSpaceDE/>
+              <w:autoSpaceDN/>
+              <w:ind w:left="720" w:firstLine="0"/>
+              <w:contextualSpacing/>
+              <w:rPr>
+                <w:rFonts w:ascii="Times New Roman" w:hAnsi="Times New Roman" w:cs="Times New Roman"/>
+                <w:sz w:val="24"/>
+                <w:szCs w:val="24"/>
+              </w:rPr>
+            </w:pPr>
+            <w:r>
+              <w:rPr>
+                <w:rFonts w:ascii="Times New Roman" w:hAnsi="Times New Roman" w:cs="Times New Roman"/>
+                <w:sz w:val="24"/>
+                <w:szCs w:val="24"/>
+              </w:rPr>
+              <w:t xml:space="preserve">      Test Cases</w:t>
+            </w:r>
+          </w:p>
+          <w:p>
+            <w:pPr>
+              <w:pStyle w:val="ListParagraph"/>
+              <w:suppressAutoHyphens/>
+              <w:autoSpaceDE/>
+              <w:autoSpaceDN/>
+              <w:ind w:left="720" w:firstLine="0"/>
+              <w:contextualSpacing/>
+              <w:rPr>
+                <w:rFonts w:ascii="Times New Roman" w:hAnsi="Times New Roman" w:cs="Times New Roman"/>
+                <w:sz w:val="24"/>
+                <w:szCs w:val="24"/>
+              </w:rPr>
+            </w:pPr>
+            <w:r>
+              <w:rPr>
+                <w:rFonts w:ascii="Times New Roman" w:hAnsi="Times New Roman" w:cs="Times New Roman"/>
+                <w:sz w:val="24"/>
+                <w:szCs w:val="24"/>
+              </w:rPr>
+              <w:t xml:space="preserve">     </w:t>
+            </w:r>
+            <w:r>
+              <w:rPr>
+                <w:rFonts w:ascii="Times New Roman" w:hAnsi="Times New Roman" w:cs="Times New Roman"/>
+                <w:sz w:val="24"/>
+                <w:szCs w:val="24"/>
+              </w:rPr>
+              <w:t xml:space="preserve"> User Manual</w:t>
+            </w:r>
+          </w:p>
+          <w:p>
+            <w:pPr>
+              <w:pStyle w:val="ListParagraph"/>
+              <w:suppressAutoHyphens/>
+              <w:autoSpaceDE/>
+              <w:autoSpaceDN/>
+              <w:ind w:left="720" w:firstLine="0"/>
+              <w:contextualSpacing/>
+              <w:rPr>
+                <w:rFonts w:ascii="Times New Roman" w:hAnsi="Times New Roman" w:cs="Times New Roman"/>
+                <w:sz w:val="24"/>
+                <w:szCs w:val="24"/>
+              </w:rPr>
+            </w:pPr>
+            <w:r>
+              <w:rPr>
+                <w:rFonts w:ascii="Times New Roman" w:hAnsi="Times New Roman" w:cs="Times New Roman"/>
+                <w:sz w:val="24"/>
+                <w:szCs w:val="24"/>
+              </w:rPr>
+              <w:t xml:space="preserve">      Code Inspection</w:t>
+            </w:r>
+          </w:p>
+          <w:p>
+            <w:pPr>
+              <w:pStyle w:val="ListParagraph"/>
+              <w:suppressAutoHyphens/>
+              <w:autoSpaceDE/>
+              <w:autoSpaceDN/>
+              <w:ind w:left="720" w:firstLine="0"/>
+              <w:contextualSpacing/>
+              <w:rPr>
+                <w:rFonts w:ascii="Times New Roman" w:hAnsi="Times New Roman" w:cs="Times New Roman"/>
+                <w:sz w:val="24"/>
+                <w:szCs w:val="24"/>
+              </w:rPr>
+            </w:pPr>
+          </w:p>
+          <w:p>
+            <w:pPr>
+              <w:pStyle w:val="ListParagraph"/>
+              <w:numPr>
+                <w:ilvl w:val="0"/>
+                <w:numId w:val="28"/>
+              </w:numPr>
+              <w:suppressAutoHyphens/>
+              <w:autoSpaceDE/>
+              <w:autoSpaceDN/>
+              <w:contextualSpacing/>
+              <w:rPr>
+                <w:rFonts w:ascii="Times New Roman" w:hAnsi="Times New Roman" w:cs="Times New Roman"/>
+                <w:sz w:val="24"/>
+                <w:szCs w:val="24"/>
+              </w:rPr>
+            </w:pPr>
+            <w:r>
+              <w:rPr>
+                <w:rFonts w:ascii="Times New Roman" w:hAnsi="Times New Roman" w:cs="Times New Roman"/>
+                <w:sz w:val="24"/>
+                <w:szCs w:val="24"/>
+              </w:rPr>
+              <w:t>API Initial Structure + API implementation (Login, Registration Screen</w:t>
+            </w:r>
+          </w:p>
+          <w:p>
+            <w:pPr>
+              <w:pStyle w:val="ListParagraph"/>
+              <w:numPr>
+                <w:ilvl w:val="0"/>
+                <w:numId w:val="28"/>
+              </w:numPr>
+              <w:suppressAutoHyphens/>
+              <w:autoSpaceDE/>
+              <w:autoSpaceDN/>
+              <w:contextualSpacing/>
+              <w:rPr>
+                <w:rFonts w:ascii="Times New Roman" w:hAnsi="Times New Roman" w:cs="Times New Roman"/>
+                <w:sz w:val="24"/>
+                <w:szCs w:val="24"/>
+              </w:rPr>
+            </w:pPr>
+            <w:r>
+              <w:rPr>
+                <w:rFonts w:ascii="Times New Roman" w:hAnsi="Times New Roman" w:cs="Times New Roman"/>
+                <w:sz w:val="24"/>
+                <w:szCs w:val="24"/>
+              </w:rPr>
+              <w:t>DB Schema and Records changes</w:t>
+            </w:r>
           </w:p>
         </w:tc>
         <w:tc>
@@ -1968,6 +3248,54 @@
                 <w:szCs w:val="24"/>
               </w:rPr>
             </w:pPr>
+          </w:p>
+          <w:p>
+            <w:pPr>
+              <w:rPr>
+                <w:rFonts w:ascii="Times New Roman" w:eastAsia="Calibri" w:hAnsi="Times New Roman" w:cs="Times New Roman"/>
+                <w:color w:val="3D3D3D"/>
+                <w:sz w:val="24"/>
+                <w:szCs w:val="24"/>
+              </w:rPr>
+            </w:pPr>
+          </w:p>
+          <w:p>
+            <w:pPr>
+              <w:rPr>
+                <w:rFonts w:ascii="Times New Roman" w:eastAsia="Calibri" w:hAnsi="Times New Roman" w:cs="Times New Roman"/>
+                <w:color w:val="3D3D3D"/>
+                <w:sz w:val="24"/>
+                <w:szCs w:val="24"/>
+              </w:rPr>
+            </w:pPr>
+            <w:r>
+              <w:rPr>
+                <w:rFonts w:ascii="Times New Roman" w:eastAsia="Calibri" w:hAnsi="Times New Roman" w:cs="Times New Roman"/>
+                <w:color w:val="3D3D3D"/>
+                <w:sz w:val="24"/>
+                <w:szCs w:val="24"/>
+              </w:rPr>
+              <w:lastRenderedPageBreak/>
+              <w:t>1</w:t>
+            </w:r>
+            <w:r>
+              <w:rPr>
+                <w:rFonts w:ascii="Times New Roman" w:eastAsia="Calibri" w:hAnsi="Times New Roman" w:cs="Times New Roman"/>
+                <w:color w:val="3D3D3D"/>
+                <w:sz w:val="24"/>
+                <w:szCs w:val="24"/>
+              </w:rPr>
+              <w:t>5</w:t>
+            </w:r>
+            <w:r>
+              <w:rPr>
+                <w:rFonts w:ascii="Times New Roman" w:eastAsia="Calibri" w:hAnsi="Times New Roman" w:cs="Times New Roman"/>
+                <w:color w:val="3D3D3D"/>
+                <w:sz w:val="24"/>
+                <w:szCs w:val="24"/>
+              </w:rPr>
+              <w:t>%</w:t>
+            </w:r>
           </w:p>
         </w:tc>
       </w:tr>
@@ -2499,7 +3827,7 @@
   <w:abstractNum w:abstractNumId="2" w15:restartNumberingAfterBreak="0">
     <w:nsid w:val="07B30330"/>
     <w:multiLevelType w:val="hybridMultilevel"/>
-    <w:tmpl w:val="D5966A72"/>
+    <w:tmpl w:val="7D689F92"/>
     <w:lvl w:ilvl="0" w:tplc="04090001">
       <w:start w:val="1"/>
       <w:numFmt w:val="bullet"/>
@@ -5292,6 +6620,119 @@
     </w:lvl>
   </w:abstractNum>
   <w:abstractNum w:abstractNumId="28" w15:restartNumberingAfterBreak="0">
+    <w:nsid w:val="53C91A11"/>
+    <w:multiLevelType w:val="hybridMultilevel"/>
+    <w:tmpl w:val="468CD1D4"/>
+    <w:lvl w:ilvl="0" w:tplc="04090001">
+      <w:start w:val="1"/>
+      <w:numFmt w:val="bullet"/>
+      <w:lvlText w:val=""/>
+      <w:lvlJc w:val="left"/>
+      <w:pPr>
+        <w:ind w:left="720" w:hanging="360"/>
+      </w:pPr>
+      <w:rPr>
+        <w:rFonts w:ascii="Symbol" w:hAnsi="Symbol" w:hint="default"/>
+      </w:rPr>
+    </w:lvl>
+    <w:lvl w:ilvl="1" w:tplc="04090003" w:tentative="1">
+      <w:start w:val="1"/>
+      <w:numFmt w:val="bullet"/>
+      <w:lvlText w:val="o"/>
+      <w:lvlJc w:val="left"/>
+      <w:pPr>
+        <w:ind w:left="1440" w:hanging="360"/>
+      </w:pPr>
+      <w:rPr>
+        <w:rFonts w:ascii="Courier New" w:hAnsi="Courier New" w:cs="Courier New" w:hint="default"/>
+      </w:rPr>
+    </w:lvl>
+    <w:lvl w:ilvl="2" w:tplc="04090005" w:tentative="1">
+      <w:start w:val="1"/>
+      <w:numFmt w:val="bullet"/>
+      <w:lvlText w:val=""/>
+      <w:lvlJc w:val="left"/>
+      <w:pPr>
+        <w:ind w:left="2160" w:hanging="360"/>
+      </w:pPr>
+      <w:rPr>
+        <w:rFonts w:ascii="Wingdings" w:hAnsi="Wingdings" w:hint="default"/>
+      </w:rPr>
+    </w:lvl>
+    <w:lvl w:ilvl="3" w:tplc="04090001" w:tentative="1">
+      <w:start w:val="1"/>
+      <w:numFmt w:val="bullet"/>
+      <w:lvlText w:val=""/>
+      <w:lvlJc w:val="left"/>
+      <w:pPr>
+        <w:ind w:left="2880" w:hanging="360"/>
+      </w:pPr>
+      <w:rPr>
+        <w:rFonts w:ascii="Symbol" w:hAnsi="Symbol" w:hint="default"/>
+      </w:rPr>
+    </w:lvl>
+    <w:lvl w:ilvl="4" w:tplc="04090003" w:tentative="1">
+      <w:start w:val="1"/>
+      <w:numFmt w:val="bullet"/>
+      <w:lvlText w:val="o"/>
+      <w:lvlJc w:val="left"/>
+      <w:pPr>
+        <w:ind w:left="3600" w:hanging="360"/>
+      </w:pPr>
+      <w:rPr>
+        <w:rFonts w:ascii="Courier New" w:hAnsi="Courier New" w:cs="Courier New" w:hint="default"/>
+      </w:rPr>
+    </w:lvl>
+    <w:lvl w:ilvl="5" w:tplc="04090005" w:tentative="1">
+      <w:start w:val="1"/>
+      <w:numFmt w:val="bullet"/>
+      <w:lvlText w:val=""/>
+      <w:lvlJc w:val="left"/>
+      <w:pPr>
+        <w:ind w:left="4320" w:hanging="360"/>
+      </w:pPr>
+      <w:rPr>
+        <w:rFonts w:ascii="Wingdings" w:hAnsi="Wingdings" w:hint="default"/>
+      </w:rPr>
+    </w:lvl>
+    <w:lvl w:ilvl="6" w:tplc="04090001" w:tentative="1">
+      <w:start w:val="1"/>
+      <w:numFmt w:val="bullet"/>
+      <w:lvlText w:val=""/>
+      <w:lvlJc w:val="left"/>
+      <w:pPr>
+        <w:ind w:left="5040" w:hanging="360"/>
+      </w:pPr>
+      <w:rPr>
+        <w:rFonts w:ascii="Symbol" w:hAnsi="Symbol" w:hint="default"/>
+      </w:rPr>
+    </w:lvl>
+    <w:lvl w:ilvl="7" w:tplc="04090003" w:tentative="1">
+      <w:start w:val="1"/>
+      <w:numFmt w:val="bullet"/>
+      <w:lvlText w:val="o"/>
+      <w:lvlJc w:val="left"/>
+      <w:pPr>
+        <w:ind w:left="5760" w:hanging="360"/>
+      </w:pPr>
+      <w:rPr>
+        <w:rFonts w:ascii="Courier New" w:hAnsi="Courier New" w:cs="Courier New" w:hint="default"/>
+      </w:rPr>
+    </w:lvl>
+    <w:lvl w:ilvl="8" w:tplc="04090005" w:tentative="1">
+      <w:start w:val="1"/>
+      <w:numFmt w:val="bullet"/>
+      <w:lvlText w:val=""/>
+      <w:lvlJc w:val="left"/>
+      <w:pPr>
+        <w:ind w:left="6480" w:hanging="360"/>
+      </w:pPr>
+      <w:rPr>
+        <w:rFonts w:ascii="Wingdings" w:hAnsi="Wingdings" w:hint="default"/>
+      </w:rPr>
+    </w:lvl>
+  </w:abstractNum>
+  <w:abstractNum w:abstractNumId="29" w15:restartNumberingAfterBreak="0">
     <w:nsid w:val="58FC0AC4"/>
     <w:multiLevelType w:val="multilevel"/>
     <w:tmpl w:val="0409001F"/>
@@ -5377,7 +6818,7 @@
       </w:pPr>
     </w:lvl>
   </w:abstractNum>
-  <w:abstractNum w:abstractNumId="29" w15:restartNumberingAfterBreak="0">
+  <w:abstractNum w:abstractNumId="30" w15:restartNumberingAfterBreak="0">
     <w:nsid w:val="59D332CE"/>
     <w:multiLevelType w:val="hybridMultilevel"/>
     <w:tmpl w:val="AD2AAB8A"/>
@@ -5490,7 +6931,7 @@
       </w:rPr>
     </w:lvl>
   </w:abstractNum>
-  <w:abstractNum w:abstractNumId="30" w15:restartNumberingAfterBreak="0">
+  <w:abstractNum w:abstractNumId="31" w15:restartNumberingAfterBreak="0">
     <w:nsid w:val="6BF61C11"/>
     <w:multiLevelType w:val="hybridMultilevel"/>
     <w:tmpl w:val="B9C8D006"/>
@@ -5603,7 +7044,7 @@
       </w:rPr>
     </w:lvl>
   </w:abstractNum>
-  <w:abstractNum w:abstractNumId="31" w15:restartNumberingAfterBreak="0">
+  <w:abstractNum w:abstractNumId="32" w15:restartNumberingAfterBreak="0">
     <w:nsid w:val="6F22487D"/>
     <w:multiLevelType w:val="hybridMultilevel"/>
     <w:tmpl w:val="4A58A6A2"/>
@@ -5716,7 +7157,7 @@
       </w:rPr>
     </w:lvl>
   </w:abstractNum>
-  <w:abstractNum w:abstractNumId="32" w15:restartNumberingAfterBreak="0">
+  <w:abstractNum w:abstractNumId="33" w15:restartNumberingAfterBreak="0">
     <w:nsid w:val="6F247E06"/>
     <w:multiLevelType w:val="hybridMultilevel"/>
     <w:tmpl w:val="1A1AA5E2"/>
@@ -5829,7 +7270,7 @@
       </w:rPr>
     </w:lvl>
   </w:abstractNum>
-  <w:abstractNum w:abstractNumId="33" w15:restartNumberingAfterBreak="0">
+  <w:abstractNum w:abstractNumId="34" w15:restartNumberingAfterBreak="0">
     <w:nsid w:val="6F513E5F"/>
     <w:multiLevelType w:val="hybridMultilevel"/>
     <w:tmpl w:val="0158D00E"/>
@@ -5942,7 +7383,7 @@
       </w:rPr>
     </w:lvl>
   </w:abstractNum>
-  <w:abstractNum w:abstractNumId="34" w15:restartNumberingAfterBreak="0">
+  <w:abstractNum w:abstractNumId="35" w15:restartNumberingAfterBreak="0">
     <w:nsid w:val="70BE6B2B"/>
     <w:multiLevelType w:val="hybridMultilevel"/>
     <w:tmpl w:val="6AF81B0C"/>
@@ -6054,7 +7495,7 @@
       </w:rPr>
     </w:lvl>
   </w:abstractNum>
-  <w:abstractNum w:abstractNumId="35" w15:restartNumberingAfterBreak="0">
+  <w:abstractNum w:abstractNumId="36" w15:restartNumberingAfterBreak="0">
     <w:nsid w:val="74E24063"/>
     <w:multiLevelType w:val="multilevel"/>
     <w:tmpl w:val="0409001F"/>
@@ -6140,7 +7581,7 @@
       </w:pPr>
     </w:lvl>
   </w:abstractNum>
-  <w:abstractNum w:abstractNumId="36" w15:restartNumberingAfterBreak="0">
+  <w:abstractNum w:abstractNumId="37" w15:restartNumberingAfterBreak="0">
     <w:nsid w:val="79823E7A"/>
     <w:multiLevelType w:val="hybridMultilevel"/>
     <w:tmpl w:val="2E189334"/>
@@ -6253,7 +7694,7 @@
       </w:rPr>
     </w:lvl>
   </w:abstractNum>
-  <w:abstractNum w:abstractNumId="37" w15:restartNumberingAfterBreak="0">
+  <w:abstractNum w:abstractNumId="38" w15:restartNumberingAfterBreak="0">
     <w:nsid w:val="79DC51D0"/>
     <w:multiLevelType w:val="hybridMultilevel"/>
     <w:tmpl w:val="9F506F28"/>
@@ -6342,7 +7783,7 @@
       </w:pPr>
     </w:lvl>
   </w:abstractNum>
-  <w:abstractNum w:abstractNumId="38" w15:restartNumberingAfterBreak="0">
+  <w:abstractNum w:abstractNumId="39" w15:restartNumberingAfterBreak="0">
     <w:nsid w:val="7FCB5844"/>
     <w:multiLevelType w:val="hybridMultilevel"/>
     <w:tmpl w:val="D7CE7C06"/>
@@ -6456,7 +7897,7 @@
     </w:lvl>
   </w:abstractNum>
   <w:num w:numId="1">
-    <w:abstractNumId w:val="37"/>
+    <w:abstractNumId w:val="38"/>
   </w:num>
   <w:num w:numId="2">
     <w:abstractNumId w:val="18"/>
@@ -6465,7 +7906,7 @@
     <w:abstractNumId w:val="12"/>
   </w:num>
   <w:num w:numId="4">
-    <w:abstractNumId w:val="32"/>
+    <w:abstractNumId w:val="33"/>
   </w:num>
   <w:num w:numId="5">
     <w:abstractNumId w:val="6"/>
@@ -6474,13 +7915,13 @@
     <w:abstractNumId w:val="20"/>
   </w:num>
   <w:num w:numId="7">
-    <w:abstractNumId w:val="30"/>
+    <w:abstractNumId w:val="31"/>
   </w:num>
   <w:num w:numId="8">
     <w:abstractNumId w:val="16"/>
   </w:num>
   <w:num w:numId="9">
-    <w:abstractNumId w:val="34"/>
+    <w:abstractNumId w:val="35"/>
   </w:num>
   <w:num w:numId="10">
     <w:abstractNumId w:val="9"/>
@@ -6501,13 +7942,13 @@
     <w:abstractNumId w:val="5"/>
   </w:num>
   <w:num w:numId="16">
-    <w:abstractNumId w:val="31"/>
+    <w:abstractNumId w:val="32"/>
   </w:num>
   <w:num w:numId="17">
     <w:abstractNumId w:val="15"/>
   </w:num>
   <w:num w:numId="18">
-    <w:abstractNumId w:val="36"/>
+    <w:abstractNumId w:val="37"/>
   </w:num>
   <w:num w:numId="19">
     <w:abstractNumId w:val="25"/>
@@ -6528,13 +7969,13 @@
     <w:abstractNumId w:val="23"/>
   </w:num>
   <w:num w:numId="25">
-    <w:abstractNumId w:val="28"/>
+    <w:abstractNumId w:val="29"/>
   </w:num>
   <w:num w:numId="26">
     <w:abstractNumId w:val="21"/>
   </w:num>
   <w:num w:numId="27">
-    <w:abstractNumId w:val="35"/>
+    <w:abstractNumId w:val="36"/>
   </w:num>
   <w:num w:numId="28">
     <w:abstractNumId w:val="2"/>
@@ -6552,10 +7993,10 @@
     <w:abstractNumId w:val="4"/>
   </w:num>
   <w:num w:numId="33">
-    <w:abstractNumId w:val="38"/>
+    <w:abstractNumId w:val="39"/>
   </w:num>
   <w:num w:numId="34">
-    <w:abstractNumId w:val="33"/>
+    <w:abstractNumId w:val="34"/>
   </w:num>
   <w:num w:numId="35">
     <w:abstractNumId w:val="19"/>
@@ -6564,13 +8005,16 @@
     <w:abstractNumId w:val="13"/>
   </w:num>
   <w:num w:numId="37">
-    <w:abstractNumId w:val="29"/>
+    <w:abstractNumId w:val="30"/>
   </w:num>
   <w:num w:numId="38">
     <w:abstractNumId w:val="7"/>
   </w:num>
   <w:num w:numId="39">
     <w:abstractNumId w:val="1"/>
+  </w:num>
+  <w:num w:numId="40">
+    <w:abstractNumId w:val="28"/>
   </w:num>
 </w:numbering>
 </file>

</xml_diff>